<commit_message>
Tidy test_MVectorTemplate. A bit of modifying MVectorTemplate doc.
</commit_message>
<xml_diff>
--- a/doc/MVectorTemplate.docx
+++ b/doc/MVectorTemplate.docx
@@ -226,35 +226,6 @@
     </w:p>
     <w:p>
       <w:pPr>
-        <w:rPr>
-          <w:b/>
-          <w:bCs/>
-          <w:lang w:val="en-US"/>
-        </w:rPr>
-      </w:pPr>
-      <w:proofErr w:type="spellStart"/>
-      <w:proofErr w:type="gramStart"/>
-      <w:r>
-        <w:rPr>
-          <w:b/>
-          <w:bCs/>
-          <w:lang w:val="en-US"/>
-        </w:rPr>
-        <w:t>addFirstVector</w:t>
-      </w:r>
-      <w:proofErr w:type="spellEnd"/>
-      <w:proofErr w:type="gramEnd"/>
-      <w:r>
-        <w:rPr>
-          <w:b/>
-          <w:bCs/>
-          <w:lang w:val="en-US"/>
-        </w:rPr>
-        <w:t>:</w:t>
-      </w:r>
-    </w:p>
-    <w:p>
-      <w:pPr>
         <w:pStyle w:val="ListParagraph"/>
         <w:numPr>
           <w:ilvl w:val="0"/>
@@ -269,37 +240,38 @@
         <w:rPr>
           <w:lang w:val="en-US"/>
         </w:rPr>
-        <w:t>Calc</w:t>
-      </w:r>
-      <w:proofErr w:type="spellEnd"/>
-      <w:r>
-        <w:rPr>
-          <w:lang w:val="en-US"/>
-        </w:rPr>
-        <w:t xml:space="preserve"> </w:t>
-      </w:r>
-      <w:proofErr w:type="spellStart"/>
-      <w:r>
-        <w:rPr>
-          <w:lang w:val="en-US"/>
-        </w:rPr>
-        <w:t>maxMinusPedestal</w:t>
-      </w:r>
-      <w:proofErr w:type="spellEnd"/>
-      <w:r>
-        <w:rPr>
-          <w:lang w:val="en-US"/>
-        </w:rPr>
-        <w:t xml:space="preserve"> = maximum element - </w:t>
-      </w:r>
-      <w:proofErr w:type="spellStart"/>
-      <w:r>
-        <w:rPr>
-          <w:lang w:val="en-US"/>
-        </w:rPr>
-        <w:t>calcSimplePedestal</w:t>
-      </w:r>
-      <w:proofErr w:type="spellEnd"/>
+        <w:t>fitFunctionToVector</w:t>
+      </w:r>
+      <w:proofErr w:type="spellEnd"/>
+    </w:p>
+    <w:p>
+      <w:pPr>
+        <w:rPr>
+          <w:b/>
+          <w:bCs/>
+          <w:lang w:val="en-US"/>
+        </w:rPr>
+      </w:pPr>
+      <w:proofErr w:type="spellStart"/>
+      <w:proofErr w:type="gramStart"/>
+      <w:r>
+        <w:rPr>
+          <w:b/>
+          <w:bCs/>
+          <w:lang w:val="en-US"/>
+        </w:rPr>
+        <w:t>addFirstVector</w:t>
+      </w:r>
+      <w:proofErr w:type="spellEnd"/>
+      <w:proofErr w:type="gramEnd"/>
+      <w:r>
+        <w:rPr>
+          <w:b/>
+          <w:bCs/>
+          <w:lang w:val="en-US"/>
+        </w:rPr>
+        <w:t>:</w:t>
+      </w:r>
     </w:p>
     <w:p>
       <w:pPr>
@@ -312,18 +284,40 @@
           <w:lang w:val="en-US"/>
         </w:rPr>
       </w:pPr>
-      <w:r>
-        <w:rPr>
-          <w:lang w:val="en-US"/>
-        </w:rPr>
-        <w:t xml:space="preserve">Clear </w:t>
-      </w:r>
-      <w:proofErr w:type="spellStart"/>
-      <w:r>
-        <w:rPr>
-          <w:lang w:val="en-US"/>
-        </w:rPr>
-        <w:t>m_templateValues</w:t>
+      <w:proofErr w:type="spellStart"/>
+      <w:r>
+        <w:rPr>
+          <w:lang w:val="en-US"/>
+        </w:rPr>
+        <w:t>Calc</w:t>
+      </w:r>
+      <w:proofErr w:type="spellEnd"/>
+      <w:r>
+        <w:rPr>
+          <w:lang w:val="en-US"/>
+        </w:rPr>
+        <w:t xml:space="preserve"> </w:t>
+      </w:r>
+      <w:proofErr w:type="spellStart"/>
+      <w:r>
+        <w:rPr>
+          <w:lang w:val="en-US"/>
+        </w:rPr>
+        <w:t>maxMinusPedestal</w:t>
+      </w:r>
+      <w:proofErr w:type="spellEnd"/>
+      <w:r>
+        <w:rPr>
+          <w:lang w:val="en-US"/>
+        </w:rPr>
+        <w:t xml:space="preserve"> = maximum element - </w:t>
+      </w:r>
+      <w:proofErr w:type="spellStart"/>
+      <w:r>
+        <w:rPr>
+          <w:lang w:val="en-US"/>
+        </w:rPr>
+        <w:t>calcSimplePedestal</w:t>
       </w:r>
       <w:proofErr w:type="spellEnd"/>
     </w:p>
@@ -342,7 +336,7 @@
         <w:rPr>
           <w:lang w:val="en-US"/>
         </w:rPr>
-        <w:t xml:space="preserve">Set </w:t>
+        <w:t xml:space="preserve">Clear </w:t>
       </w:r>
       <w:proofErr w:type="spellStart"/>
       <w:r>
@@ -350,54 +344,6 @@
           <w:lang w:val="en-US"/>
         </w:rPr>
         <w:t>m_templateValues</w:t>
-      </w:r>
-      <w:proofErr w:type="spellEnd"/>
-      <w:r>
-        <w:rPr>
-          <w:lang w:val="en-US"/>
-        </w:rPr>
-        <w:t xml:space="preserve"> to (</w:t>
-      </w:r>
-      <w:proofErr w:type="spellStart"/>
-      <w:r>
-        <w:rPr>
-          <w:lang w:val="en-US"/>
-        </w:rPr>
-        <w:t>newVector</w:t>
-      </w:r>
-      <w:proofErr w:type="spellEnd"/>
-      <w:r>
-        <w:rPr>
-          <w:lang w:val="en-US"/>
-        </w:rPr>
-        <w:t>[</w:t>
-      </w:r>
-      <w:proofErr w:type="spellStart"/>
-      <w:r>
-        <w:rPr>
-          <w:lang w:val="en-US"/>
-        </w:rPr>
-        <w:t>idx</w:t>
-      </w:r>
-      <w:proofErr w:type="spellEnd"/>
-      <w:r>
-        <w:rPr>
-          <w:lang w:val="en-US"/>
-        </w:rPr>
-        <w:t>] – pedestal)/</w:t>
-      </w:r>
-      <w:r>
-        <w:rPr>
-          <w:lang w:val="en-US"/>
-        </w:rPr>
-        <w:t xml:space="preserve"> </w:t>
-      </w:r>
-      <w:proofErr w:type="spellStart"/>
-      <w:r>
-        <w:rPr>
-          <w:lang w:val="en-US"/>
-        </w:rPr>
-        <w:t>maxMinusPedestal</w:t>
       </w:r>
       <w:proofErr w:type="spellEnd"/>
     </w:p>
@@ -416,18 +362,199 @@
         <w:rPr>
           <w:lang w:val="en-US"/>
         </w:rPr>
+        <w:t xml:space="preserve">Set </w:t>
+      </w:r>
+      <w:proofErr w:type="spellStart"/>
+      <w:r>
+        <w:rPr>
+          <w:lang w:val="en-US"/>
+        </w:rPr>
+        <w:t>m_templateValues</w:t>
+      </w:r>
+      <w:proofErr w:type="spellEnd"/>
+      <w:r>
+        <w:rPr>
+          <w:lang w:val="en-US"/>
+        </w:rPr>
+        <w:t xml:space="preserve"> to (</w:t>
+      </w:r>
+      <w:proofErr w:type="spellStart"/>
+      <w:r>
+        <w:rPr>
+          <w:lang w:val="en-US"/>
+        </w:rPr>
+        <w:t>newVector</w:t>
+      </w:r>
+      <w:proofErr w:type="spellEnd"/>
+      <w:r>
+        <w:rPr>
+          <w:lang w:val="en-US"/>
+        </w:rPr>
+        <w:t>[</w:t>
+      </w:r>
+      <w:proofErr w:type="spellStart"/>
+      <w:r>
+        <w:rPr>
+          <w:lang w:val="en-US"/>
+        </w:rPr>
+        <w:t>idx</w:t>
+      </w:r>
+      <w:proofErr w:type="spellEnd"/>
+      <w:r>
+        <w:rPr>
+          <w:lang w:val="en-US"/>
+        </w:rPr>
+        <w:t>] – pedestal)/</w:t>
+      </w:r>
+      <w:r>
+        <w:rPr>
+          <w:lang w:val="en-US"/>
+        </w:rPr>
+        <w:t xml:space="preserve"> </w:t>
+      </w:r>
+      <w:proofErr w:type="spellStart"/>
+      <w:r>
+        <w:rPr>
+          <w:lang w:val="en-US"/>
+        </w:rPr>
+        <w:t>maxMinusPedestal</w:t>
+      </w:r>
+      <w:proofErr w:type="spellEnd"/>
+    </w:p>
+    <w:p>
+      <w:pPr>
+        <w:pStyle w:val="ListParagraph"/>
+        <w:numPr>
+          <w:ilvl w:val="0"/>
+          <w:numId w:val="3"/>
+        </w:numPr>
+        <w:rPr>
+          <w:lang w:val="en-US"/>
+        </w:rPr>
+      </w:pPr>
+      <w:r>
+        <w:rPr>
+          <w:lang w:val="en-US"/>
+        </w:rPr>
         <w:t>Create m_tF1</w:t>
       </w:r>
     </w:p>
     <w:p>
       <w:pPr>
+        <w:rPr>
+          <w:b/>
+          <w:bCs/>
+          <w:lang w:val="en-US"/>
+        </w:rPr>
+      </w:pPr>
+      <w:proofErr w:type="spellStart"/>
+      <w:proofErr w:type="gramStart"/>
+      <w:r>
+        <w:rPr>
+          <w:b/>
+          <w:bCs/>
+          <w:lang w:val="en-US"/>
+        </w:rPr>
+        <w:t>fitFunctionToVector</w:t>
+      </w:r>
+      <w:proofErr w:type="spellEnd"/>
+      <w:proofErr w:type="gramEnd"/>
+      <w:r>
+        <w:rPr>
+          <w:b/>
+          <w:bCs/>
+          <w:lang w:val="en-US"/>
+        </w:rPr>
+        <w:t>:</w:t>
+      </w:r>
+    </w:p>
+    <w:p>
+      <w:pPr>
         <w:pStyle w:val="ListParagraph"/>
-        <w:rPr>
-          <w:lang w:val="en-US"/>
-        </w:rPr>
-      </w:pPr>
+        <w:numPr>
+          <w:ilvl w:val="0"/>
+          <w:numId w:val="4"/>
+        </w:numPr>
+        <w:rPr>
+          <w:b/>
+          <w:bCs/>
+          <w:lang w:val="en-US"/>
+        </w:rPr>
+      </w:pPr>
+      <w:r>
+        <w:rPr>
+          <w:lang w:val="en-US"/>
+        </w:rPr>
+        <w:t xml:space="preserve">Calculate guesses for pedestal, amplitude, </w:t>
+      </w:r>
+      <w:proofErr w:type="spellStart"/>
+      <w:r>
+        <w:rPr>
+          <w:lang w:val="en-US"/>
+        </w:rPr>
+        <w:t>xshift</w:t>
+      </w:r>
+      <w:proofErr w:type="spellEnd"/>
+      <w:r>
+        <w:rPr>
+          <w:lang w:val="en-US"/>
+        </w:rPr>
+        <w:t>.</w:t>
+      </w:r>
+    </w:p>
+    <w:p>
+      <w:pPr>
+        <w:pStyle w:val="ListParagraph"/>
+        <w:numPr>
+          <w:ilvl w:val="0"/>
+          <w:numId w:val="4"/>
+        </w:numPr>
+        <w:rPr>
+          <w:b/>
+          <w:bCs/>
+          <w:lang w:val="en-US"/>
+        </w:rPr>
+      </w:pPr>
+      <w:r>
+        <w:rPr>
+          <w:b/>
+          <w:bCs/>
+          <w:lang w:val="en-US"/>
+        </w:rPr>
+        <w:t>setTF1Parameters</w:t>
+      </w:r>
+    </w:p>
+    <w:p>
+      <w:pPr>
+        <w:pStyle w:val="ListParagraph"/>
+        <w:numPr>
+          <w:ilvl w:val="0"/>
+          <w:numId w:val="4"/>
+        </w:numPr>
+        <w:rPr>
+          <w:b/>
+          <w:bCs/>
+          <w:lang w:val="en-US"/>
+        </w:rPr>
+      </w:pPr>
+      <w:r>
+        <w:rPr>
+          <w:b/>
+          <w:bCs/>
+          <w:lang w:val="en-US"/>
+        </w:rPr>
+        <w:t>getHistogramForFit</w:t>
+      </w:r>
       <w:bookmarkStart w:id="0" w:name="_GoBack"/>
       <w:bookmarkEnd w:id="0"/>
+    </w:p>
+    <w:p>
+      <w:pPr>
+        <w:pStyle w:val="ListParagraph"/>
+        <w:rPr>
+          <w:lang w:val="en-US"/>
+        </w:rPr>
+      </w:pPr>
     </w:p>
     <w:sectPr>
       <w:pgSz w:w="12240" w:h="15840"/>
@@ -442,6 +569,119 @@
 <file path=word/numbering.xml><?xml version="1.0" encoding="utf-8"?>
 <w:numbering xmlns:wpc="http://schemas.microsoft.com/office/word/2010/wordprocessingCanvas" xmlns:mc="http://schemas.openxmlformats.org/markup-compatibility/2006" xmlns:o="urn:schemas-microsoft-com:office:office" xmlns:r="http://schemas.openxmlformats.org/officeDocument/2006/relationships" xmlns:m="http://schemas.openxmlformats.org/officeDocument/2006/math" xmlns:v="urn:schemas-microsoft-com:vml" xmlns:wp14="http://schemas.microsoft.com/office/word/2010/wordprocessingDrawing" xmlns:wp="http://schemas.openxmlformats.org/drawingml/2006/wordprocessingDrawing" xmlns:w10="urn:schemas-microsoft-com:office:word" xmlns:w="http://schemas.openxmlformats.org/wordprocessingml/2006/main" xmlns:w14="http://schemas.microsoft.com/office/word/2010/wordml" xmlns:w15="http://schemas.microsoft.com/office/word/2012/wordml" xmlns:wpg="http://schemas.microsoft.com/office/word/2010/wordprocessingGroup" xmlns:wpi="http://schemas.microsoft.com/office/word/2010/wordprocessingInk" xmlns:wne="http://schemas.microsoft.com/office/word/2006/wordml" xmlns:wps="http://schemas.microsoft.com/office/word/2010/wordprocessingShape" mc:Ignorable="w14 w15 wp14">
   <w:abstractNum w:abstractNumId="0" w15:restartNumberingAfterBreak="0">
+    <w:nsid w:val="0DA24532"/>
+    <w:multiLevelType w:val="hybridMultilevel"/>
+    <w:tmpl w:val="9A8C7DCE"/>
+    <w:lvl w:ilvl="0" w:tplc="10090001">
+      <w:start w:val="1"/>
+      <w:numFmt w:val="bullet"/>
+      <w:lvlText w:val=""/>
+      <w:lvlJc w:val="left"/>
+      <w:pPr>
+        <w:ind w:left="720" w:hanging="360"/>
+      </w:pPr>
+      <w:rPr>
+        <w:rFonts w:ascii="Symbol" w:hAnsi="Symbol" w:hint="default"/>
+      </w:rPr>
+    </w:lvl>
+    <w:lvl w:ilvl="1" w:tplc="10090003" w:tentative="1">
+      <w:start w:val="1"/>
+      <w:numFmt w:val="bullet"/>
+      <w:lvlText w:val="o"/>
+      <w:lvlJc w:val="left"/>
+      <w:pPr>
+        <w:ind w:left="1440" w:hanging="360"/>
+      </w:pPr>
+      <w:rPr>
+        <w:rFonts w:ascii="Courier New" w:hAnsi="Courier New" w:cs="Courier New" w:hint="default"/>
+      </w:rPr>
+    </w:lvl>
+    <w:lvl w:ilvl="2" w:tplc="10090005" w:tentative="1">
+      <w:start w:val="1"/>
+      <w:numFmt w:val="bullet"/>
+      <w:lvlText w:val=""/>
+      <w:lvlJc w:val="left"/>
+      <w:pPr>
+        <w:ind w:left="2160" w:hanging="360"/>
+      </w:pPr>
+      <w:rPr>
+        <w:rFonts w:ascii="Wingdings" w:hAnsi="Wingdings" w:hint="default"/>
+      </w:rPr>
+    </w:lvl>
+    <w:lvl w:ilvl="3" w:tplc="10090001" w:tentative="1">
+      <w:start w:val="1"/>
+      <w:numFmt w:val="bullet"/>
+      <w:lvlText w:val=""/>
+      <w:lvlJc w:val="left"/>
+      <w:pPr>
+        <w:ind w:left="2880" w:hanging="360"/>
+      </w:pPr>
+      <w:rPr>
+        <w:rFonts w:ascii="Symbol" w:hAnsi="Symbol" w:hint="default"/>
+      </w:rPr>
+    </w:lvl>
+    <w:lvl w:ilvl="4" w:tplc="10090003" w:tentative="1">
+      <w:start w:val="1"/>
+      <w:numFmt w:val="bullet"/>
+      <w:lvlText w:val="o"/>
+      <w:lvlJc w:val="left"/>
+      <w:pPr>
+        <w:ind w:left="3600" w:hanging="360"/>
+      </w:pPr>
+      <w:rPr>
+        <w:rFonts w:ascii="Courier New" w:hAnsi="Courier New" w:cs="Courier New" w:hint="default"/>
+      </w:rPr>
+    </w:lvl>
+    <w:lvl w:ilvl="5" w:tplc="10090005" w:tentative="1">
+      <w:start w:val="1"/>
+      <w:numFmt w:val="bullet"/>
+      <w:lvlText w:val=""/>
+      <w:lvlJc w:val="left"/>
+      <w:pPr>
+        <w:ind w:left="4320" w:hanging="360"/>
+      </w:pPr>
+      <w:rPr>
+        <w:rFonts w:ascii="Wingdings" w:hAnsi="Wingdings" w:hint="default"/>
+      </w:rPr>
+    </w:lvl>
+    <w:lvl w:ilvl="6" w:tplc="10090001" w:tentative="1">
+      <w:start w:val="1"/>
+      <w:numFmt w:val="bullet"/>
+      <w:lvlText w:val=""/>
+      <w:lvlJc w:val="left"/>
+      <w:pPr>
+        <w:ind w:left="5040" w:hanging="360"/>
+      </w:pPr>
+      <w:rPr>
+        <w:rFonts w:ascii="Symbol" w:hAnsi="Symbol" w:hint="default"/>
+      </w:rPr>
+    </w:lvl>
+    <w:lvl w:ilvl="7" w:tplc="10090003" w:tentative="1">
+      <w:start w:val="1"/>
+      <w:numFmt w:val="bullet"/>
+      <w:lvlText w:val="o"/>
+      <w:lvlJc w:val="left"/>
+      <w:pPr>
+        <w:ind w:left="5760" w:hanging="360"/>
+      </w:pPr>
+      <w:rPr>
+        <w:rFonts w:ascii="Courier New" w:hAnsi="Courier New" w:cs="Courier New" w:hint="default"/>
+      </w:rPr>
+    </w:lvl>
+    <w:lvl w:ilvl="8" w:tplc="10090005" w:tentative="1">
+      <w:start w:val="1"/>
+      <w:numFmt w:val="bullet"/>
+      <w:lvlText w:val=""/>
+      <w:lvlJc w:val="left"/>
+      <w:pPr>
+        <w:ind w:left="6480" w:hanging="360"/>
+      </w:pPr>
+      <w:rPr>
+        <w:rFonts w:ascii="Wingdings" w:hAnsi="Wingdings" w:hint="default"/>
+      </w:rPr>
+    </w:lvl>
+  </w:abstractNum>
+  <w:abstractNum w:abstractNumId="1" w15:restartNumberingAfterBreak="0">
     <w:nsid w:val="29705627"/>
     <w:multiLevelType w:val="hybridMultilevel"/>
     <w:tmpl w:val="C9CC3DF6"/>
@@ -554,7 +794,7 @@
       </w:rPr>
     </w:lvl>
   </w:abstractNum>
-  <w:abstractNum w:abstractNumId="1" w15:restartNumberingAfterBreak="0">
+  <w:abstractNum w:abstractNumId="2" w15:restartNumberingAfterBreak="0">
     <w:nsid w:val="4B0E0E62"/>
     <w:multiLevelType w:val="hybridMultilevel"/>
     <w:tmpl w:val="0194E546"/>
@@ -667,7 +907,7 @@
       </w:rPr>
     </w:lvl>
   </w:abstractNum>
-  <w:abstractNum w:abstractNumId="2" w15:restartNumberingAfterBreak="0">
+  <w:abstractNum w:abstractNumId="3" w15:restartNumberingAfterBreak="0">
     <w:nsid w:val="59AE2507"/>
     <w:multiLevelType w:val="hybridMultilevel"/>
     <w:tmpl w:val="9110AC6A"/>
@@ -781,13 +1021,16 @@
     </w:lvl>
   </w:abstractNum>
   <w:num w:numId="1">
+    <w:abstractNumId w:val="2"/>
+  </w:num>
+  <w:num w:numId="2">
     <w:abstractNumId w:val="1"/>
   </w:num>
-  <w:num w:numId="2">
+  <w:num w:numId="3">
+    <w:abstractNumId w:val="3"/>
+  </w:num>
+  <w:num w:numId="4">
     <w:abstractNumId w:val="0"/>
-  </w:num>
-  <w:num w:numId="3">
-    <w:abstractNumId w:val="2"/>
   </w:num>
 </w:numbering>
 </file>

</xml_diff>